<commit_message>
Lisatty JAR, jossa polut toimivat
</commit_message>
<xml_diff>
--- a/Dokumentointi/Käyttöohjeet.docx
+++ b/Dokumentointi/Käyttöohjeet.docx
@@ -856,29 +856,43 @@
         <w:rPr>
           <w:color w:val="FF0000"/>
         </w:rPr>
-        <w:t xml:space="preserve">HUOM! Testiversio pitää ajaa kansiossa, jossa on valmiina polku </w:t>
-      </w:r>
-      <w:proofErr w:type="spellStart"/>
-      <w:r>
-        <w:rPr>
-          <w:color w:val="FF0000"/>
-        </w:rPr>
-        <w:t>src\testitiedostot</w:t>
-      </w:r>
-      <w:proofErr w:type="spellEnd"/>
-      <w:r>
-        <w:rPr>
-          <w:color w:val="FF0000"/>
-        </w:rPr>
-        <w:t>. Muuten tiedostot eivät tallennu mihi</w:t>
+        <w:t xml:space="preserve">HUOM! </w:t>
       </w:r>
       <w:bookmarkStart w:id="1" w:name="_GoBack"/>
       <w:bookmarkEnd w:id="1"/>
+      <w:proofErr w:type="gramStart"/>
       <w:r>
         <w:rPr>
           <w:color w:val="FF0000"/>
         </w:rPr>
-        <w:t>nkään. Myöhemmin tiedostot olisi tarkoitus korvata tietokannalla.</w:t>
+        <w:t>.JAR</w:t>
+      </w:r>
+      <w:proofErr w:type="gramEnd"/>
+      <w:r>
+        <w:rPr>
+          <w:color w:val="FF0000"/>
+        </w:rPr>
+        <w:t xml:space="preserve"> pitää ajaa kansiossa</w:t>
+      </w:r>
+      <w:r>
+        <w:rPr>
+          <w:color w:val="FF0000"/>
+        </w:rPr>
+        <w:t xml:space="preserve">, jossa on kirjoitusoikeudet. XML </w:t>
+      </w:r>
+      <w:proofErr w:type="gramStart"/>
+      <w:r>
+        <w:rPr>
+          <w:color w:val="FF0000"/>
+        </w:rPr>
+        <w:t>–sanomat</w:t>
+      </w:r>
+      <w:proofErr w:type="gramEnd"/>
+      <w:r>
+        <w:rPr>
+          <w:color w:val="FF0000"/>
+        </w:rPr>
+        <w:t xml:space="preserve"> tallentuvat tähän kansioon. Myöhemmin ohjelmaan on tarkoitus lisätä tietokanta.</w:t>
       </w:r>
     </w:p>
     <w:p>
@@ -1016,8 +1030,8 @@
           <w:lang w:eastAsia="fi-FI"/>
         </w:rPr>
         <w:drawing>
-          <wp:inline distT="0" distB="0" distL="0" distR="0" wp14:anchorId="14FAECF1" wp14:editId="09008C5B">
-            <wp:extent cx="2171700" cy="2162175"/>
+          <wp:inline distT="0" distB="0" distL="0" distR="0" wp14:anchorId="1FFEF4BE" wp14:editId="7B16CE5C">
+            <wp:extent cx="2266950" cy="1952625"/>
             <wp:effectExtent l="0" t="0" r="0" b="9525"/>
             <wp:docPr id="1" name="Kuva 1"/>
             <wp:cNvGraphicFramePr>
@@ -1039,7 +1053,7 @@
                   <pic:spPr>
                     <a:xfrm>
                       <a:off x="0" y="0"/>
-                      <a:ext cx="2171700" cy="2162175"/>
+                      <a:ext cx="2266950" cy="1952625"/>
                     </a:xfrm>
                     <a:prstGeom prst="rect">
                       <a:avLst/>
@@ -1113,13 +1127,32 @@
         <w:rPr>
           <w:u w:val="single"/>
         </w:rPr>
+        <w:t>Ristipistotyöt</w:t>
+      </w:r>
+      <w:r>
+        <w:t xml:space="preserve">: Avaa ristipistotyöt </w:t>
+      </w:r>
+      <w:proofErr w:type="gramStart"/>
+      <w:r>
+        <w:t>–</w:t>
+      </w:r>
+      <w:r>
+        <w:t>ikkunan</w:t>
+      </w:r>
+      <w:proofErr w:type="gramEnd"/>
+    </w:p>
+    <w:p>
+      <w:pPr>
+        <w:ind w:firstLine="360"/>
+      </w:pPr>
+      <w:r>
+        <w:rPr>
+          <w:u w:val="single"/>
+        </w:rPr>
         <w:t>Käyttäjät</w:t>
       </w:r>
       <w:r>
-        <w:t xml:space="preserve">: </w:t>
-      </w:r>
-      <w:r>
-        <w:t xml:space="preserve">Avaa Käyttäjät </w:t>
+        <w:t xml:space="preserve">: Avaa Käyttäjät </w:t>
       </w:r>
       <w:proofErr w:type="gramStart"/>
       <w:r>
@@ -1135,28 +1168,6 @@
         <w:rPr>
           <w:u w:val="single"/>
         </w:rPr>
-        <w:t>Ristipistotyöt</w:t>
-      </w:r>
-      <w:r>
-        <w:t xml:space="preserve">: Avaa ristipistotyöt </w:t>
-      </w:r>
-      <w:proofErr w:type="gramStart"/>
-      <w:r>
-        <w:t>–</w:t>
-      </w:r>
-      <w:r>
-        <w:t>ikkunan</w:t>
-      </w:r>
-      <w:proofErr w:type="gramEnd"/>
-    </w:p>
-    <w:p>
-      <w:pPr>
-        <w:ind w:firstLine="360"/>
-      </w:pPr>
-      <w:r>
-        <w:rPr>
-          <w:u w:val="single"/>
-        </w:rPr>
         <w:t>Lopeta</w:t>
       </w:r>
       <w:r>
@@ -1165,7 +1176,7 @@
     </w:p>
     <w:p>
       <w:pPr>
-        <w:ind w:firstLine="360"/>
+        <w:ind w:left="360"/>
       </w:pPr>
       <w:r>
         <w:t>Aloi</w:t>
@@ -1183,7 +1194,13 @@
         <w:t xml:space="preserve"> Näin </w:t>
       </w:r>
       <w:r>
-        <w:t>ne ovat käytössä valmiina käyttäjä</w:t>
+        <w:t>ne ovat käytössä valmiina K</w:t>
+      </w:r>
+      <w:r>
+        <w:t>äyttäjä</w:t>
+      </w:r>
+      <w:r>
+        <w:t>t</w:t>
       </w:r>
       <w:r>
         <w:t xml:space="preserve"> </w:t>
@@ -4162,7 +4179,7 @@
 </file>
 
 <file path=customXml/itemProps1.xml><?xml version="1.0" encoding="utf-8"?>
-<ds:datastoreItem xmlns:ds="http://schemas.openxmlformats.org/officeDocument/2006/customXml" ds:itemID="{BEE12571-DA72-4955-A73F-DC851F25FCF2}">
+<ds:datastoreItem xmlns:ds="http://schemas.openxmlformats.org/officeDocument/2006/customXml" ds:itemID="{E8F8FF5B-1541-4E6C-9519-339472B524E1}">
   <ds:schemaRefs>
     <ds:schemaRef ds:uri="http://schemas.openxmlformats.org/officeDocument/2006/bibliography"/>
   </ds:schemaRefs>

</xml_diff>